<commit_message>
edit buku, tambah kueri untuk uji coba
</commit_message>
<xml_diff>
--- a/backup buku/5113100110-I G N Adi Wicaksana-Buku TA.docx
+++ b/backup buku/5113100110-I G N Adi Wicaksana-Buku TA.docx
@@ -10016,6 +10016,46 @@
         <w:ind w:firstLine="576"/>
       </w:pPr>
       <w:r>
+        <w:t xml:space="preserve">Apache Hbase dibuat pada tahun 2007 di Powerset dan awalnya merupakan bagian dari Hadoop. Sejak saat itu, proyek ini menjadi proyek tingkat atas dibawah Apache Software Foundation. Hbase tersedia dibawah lisensi Apache Software License, </w:t>
+      </w:r>
+      <w:r>
+        <w:t>versi</w:t>
+      </w:r>
+      <w:r>
+        <w:t xml:space="preserve"> 2.0. </w:t>
+      </w:r>
+      <w:sdt>
+        <w:sdtPr>
+          <w:id w:val="1081955579"/>
+          <w:citation/>
+        </w:sdtPr>
+        <w:sdtContent>
+          <w:r>
+            <w:fldChar w:fldCharType="begin"/>
+          </w:r>
+          <w:r>
+            <w:instrText xml:space="preserve"> CITATION INT17 \l 1057 </w:instrText>
+          </w:r>
+          <w:r>
+            <w:fldChar w:fldCharType="separate"/>
+          </w:r>
+          <w:r>
+            <w:rPr>
+              <w:noProof/>
+            </w:rPr>
+            <w:t>[7]</w:t>
+          </w:r>
+          <w:r>
+            <w:fldChar w:fldCharType="end"/>
+          </w:r>
+        </w:sdtContent>
+      </w:sdt>
+    </w:p>
+    <w:p>
+      <w:pPr>
+        <w:ind w:firstLine="576"/>
+      </w:pPr>
+      <w:r>
         <w:t xml:space="preserve">Apache HBase adalah salah satu basis data NoSQL yang open source dimana menyajikan akses </w:t>
       </w:r>
       <w:r>
@@ -10087,7 +10127,11 @@
         <w:t>query</w:t>
       </w:r>
       <w:r>
-        <w:t>. Karakteristik ini membuat HBase menjadi pilihan yang tepat untuk menyimpan</w:t>
+        <w:t xml:space="preserve">. Karakteristik ini membuat HBase menjadi pilihan yang tepat untuk </w:t>
+      </w:r>
+      <w:r>
+        <w:lastRenderedPageBreak/>
+        <w:t>menyimpan</w:t>
       </w:r>
       <w:r>
         <w:t xml:space="preserve"> data</w:t>
@@ -10136,38 +10180,312 @@
         <w:ind w:firstLine="576"/>
       </w:pPr>
       <w:r>
+        <w:t xml:space="preserve">HBase adalah basis data yang berorientasi kolum dan data disimpan dalam tabel. Tabel diurutkan berdasarkakn </w:t>
+      </w:r>
+      <w:r>
+        <w:rPr>
+          <w:i/>
+        </w:rPr>
+        <w:t>row id</w:t>
+      </w:r>
+      <w:r>
+        <w:t xml:space="preserve">. HBase memiliki </w:t>
+      </w:r>
+      <w:r>
+        <w:rPr>
+          <w:i/>
+        </w:rPr>
+        <w:t>row id</w:t>
+      </w:r>
+      <w:r>
+        <w:t xml:space="preserve"> yang merupakan kumpulan dari beberapa </w:t>
+      </w:r>
+      <w:r>
+        <w:rPr>
+          <w:i/>
+        </w:rPr>
+        <w:t>column family</w:t>
+      </w:r>
+      <w:r>
+        <w:t xml:space="preserve"> yang ditampilkan dalam bentuk tabel. </w:t>
+      </w:r>
+      <w:r>
+        <w:rPr>
+          <w:i/>
+        </w:rPr>
+        <w:t>Column family</w:t>
+      </w:r>
+      <w:r>
+        <w:t xml:space="preserve"> yang ditampilkan dalam skema adalah pasangan </w:t>
+      </w:r>
+      <w:r>
+        <w:rPr>
+          <w:i/>
+        </w:rPr>
+        <w:t>key-value</w:t>
+      </w:r>
+      <w:r>
+        <w:t xml:space="preserve">. Jika </w:t>
+      </w:r>
+      <w:r>
+        <w:t>dilihat</w:t>
+      </w:r>
+      <w:r>
+        <w:t xml:space="preserve"> secara rinci, setiap </w:t>
+      </w:r>
+      <w:r>
+        <w:rPr>
+          <w:i/>
+        </w:rPr>
+        <w:t>column family</w:t>
+      </w:r>
+      <w:r>
+        <w:t xml:space="preserve"> memiliki beberapa kolom. </w:t>
+      </w:r>
+      <w:r>
+        <w:t xml:space="preserve">Nilai kolom ini disimpan dalam memori disk. Setiap sel dalam tabel memiliki data meta sendiri, seperti stempel waktu dan data lainnya. </w:t>
+      </w:r>
+      <w:sdt>
+        <w:sdtPr>
+          <w:id w:val="-550616158"/>
+          <w:citation/>
+        </w:sdtPr>
+        <w:sdtContent>
+          <w:r>
+            <w:fldChar w:fldCharType="begin"/>
+          </w:r>
+          <w:r>
+            <w:instrText xml:space="preserve"> CITATION Gur17 \l 1057 </w:instrText>
+          </w:r>
+          <w:r>
+            <w:fldChar w:fldCharType="separate"/>
+          </w:r>
+          <w:r>
+            <w:rPr>
+              <w:noProof/>
+            </w:rPr>
+            <w:t>[9]</w:t>
+          </w:r>
+          <w:r>
+            <w:fldChar w:fldCharType="end"/>
+          </w:r>
+        </w:sdtContent>
+      </w:sdt>
+      <w:r>
+        <w:t xml:space="preserve"> </w:t>
+      </w:r>
+      <w:r>
+        <w:t>Skema</w:t>
+      </w:r>
+      <w:r>
+        <w:t xml:space="preserve"> penyimpan di Hbase dapat dilihat pada </w:t>
+      </w:r>
+      <w:r>
+        <w:fldChar w:fldCharType="begin"/>
+      </w:r>
+      <w:r>
+        <w:instrText xml:space="preserve"> REF _Ref480433577 \h </w:instrText>
+      </w:r>
+      <w:r>
+        <w:fldChar w:fldCharType="separate"/>
+      </w:r>
+      <w:r>
+        <w:t xml:space="preserve">Gambar </w:t>
+      </w:r>
+      <w:r>
+        <w:rPr>
+          <w:noProof/>
+        </w:rPr>
+        <w:t>2</w:t>
+      </w:r>
+      <w:r>
+        <w:t>.</w:t>
+      </w:r>
+      <w:r>
+        <w:rPr>
+          <w:noProof/>
+        </w:rPr>
+        <w:t>1</w:t>
+      </w:r>
+      <w:r>
+        <w:fldChar w:fldCharType="end"/>
+      </w:r>
+      <w:r>
+        <w:t>.</w:t>
+      </w:r>
+    </w:p>
+    <w:p>
+      <w:pPr>
+        <w:ind w:firstLine="576"/>
+      </w:pPr>
+      <w:r>
         <w:t xml:space="preserve">Pada pengerjaan tugas akhir ini, Apache HBase digunakan sebagai basis data NoSQL. </w:t>
       </w:r>
       <w:r>
-        <w:t xml:space="preserve">Apache HBase disinkronisasikan </w:t>
-      </w:r>
-      <w:r>
-        <w:lastRenderedPageBreak/>
-        <w:t>dengan basis data SQL, dalam tugas akhir ini menggunakan MySQL, melalui data adapter.</w:t>
-      </w:r>
-      <w:r>
-        <w:t xml:space="preserve"> Contoh bentuk data pada Apache </w:t>
-      </w:r>
+        <w:t>Apache HBase disinkronisasikan dengan basis data SQL, dalam tugas akhir ini menggunakan MySQL, melalui data adapter.</w:t>
+      </w:r>
+      <w:r>
+        <w:t xml:space="preserve"> Contoh bentuk data </w:t>
+      </w:r>
+      <w:r>
+        <w:t xml:space="preserve">yang disimpan pada </w:t>
+      </w:r>
+      <w:r>
+        <w:t xml:space="preserve">Apache HBase </w:t>
+      </w:r>
+      <w:r>
+        <w:t>jika dilihat melalui terminal ditunjukan p</w:t>
+      </w:r>
+      <w:r>
+        <w:t xml:space="preserve">ada </w:t>
+      </w:r>
+      <w:r>
+        <w:fldChar w:fldCharType="begin"/>
+      </w:r>
+      <w:r>
+        <w:instrText xml:space="preserve"> REF _Ref480433539 \h </w:instrText>
+      </w:r>
+      <w:r>
+        <w:fldChar w:fldCharType="separate"/>
+      </w:r>
+      <w:r>
+        <w:t xml:space="preserve">Gambar </w:t>
+      </w:r>
+      <w:r>
+        <w:rPr>
+          <w:noProof/>
+        </w:rPr>
+        <w:t>2</w:t>
+      </w:r>
+      <w:r>
+        <w:t>.</w:t>
+      </w:r>
+      <w:r>
+        <w:rPr>
+          <w:noProof/>
+        </w:rPr>
+        <w:t>2</w:t>
+      </w:r>
+      <w:r>
+        <w:fldChar w:fldCharType="end"/>
+      </w:r>
+    </w:p>
+    <w:p>
+      <w:pPr>
+        <w:ind w:firstLine="576"/>
+      </w:pPr>
+    </w:p>
+    <w:p>
+      <w:pPr>
+        <w:keepNext/>
+      </w:pPr>
       <w:r>
         <w:rPr>
           <w:noProof/>
           <w:lang w:eastAsia="id-ID"/>
         </w:rPr>
+        <w:drawing>
+          <wp:inline distT="0" distB="0" distL="0" distR="0" wp14:anchorId="1976F5A2" wp14:editId="4655E094">
+            <wp:extent cx="3633746" cy="2116521"/>
+            <wp:effectExtent l="0" t="0" r="5080" b="0"/>
+            <wp:docPr id="2" name="Picture 2"/>
+            <wp:cNvGraphicFramePr>
+              <a:graphicFrameLocks xmlns:a="http://schemas.openxmlformats.org/drawingml/2006/main" noChangeAspect="1"/>
+            </wp:cNvGraphicFramePr>
+            <a:graphic xmlns:a="http://schemas.openxmlformats.org/drawingml/2006/main">
+              <a:graphicData uri="http://schemas.openxmlformats.org/drawingml/2006/picture">
+                <pic:pic xmlns:pic="http://schemas.openxmlformats.org/drawingml/2006/picture">
+                  <pic:nvPicPr>
+                    <pic:cNvPr id="1" name=""/>
+                    <pic:cNvPicPr/>
+                  </pic:nvPicPr>
+                  <pic:blipFill>
+                    <a:blip r:embed="rId73"/>
+                    <a:stretch>
+                      <a:fillRect/>
+                    </a:stretch>
+                  </pic:blipFill>
+                  <pic:spPr>
+                    <a:xfrm>
+                      <a:off x="0" y="0"/>
+                      <a:ext cx="3698467" cy="2154219"/>
+                    </a:xfrm>
+                    <a:prstGeom prst="rect">
+                      <a:avLst/>
+                    </a:prstGeom>
+                  </pic:spPr>
+                </pic:pic>
+              </a:graphicData>
+            </a:graphic>
+          </wp:inline>
+        </w:drawing>
+      </w:r>
+    </w:p>
+    <w:p>
+      <w:pPr>
+        <w:pStyle w:val="Caption"/>
+      </w:pPr>
+      <w:bookmarkStart w:id="23" w:name="_Ref480433577"/>
+      <w:r>
+        <w:t xml:space="preserve">Gambar </w:t>
+      </w:r>
+      <w:fldSimple w:instr=" STYLEREF 1 \s ">
+        <w:r>
+          <w:rPr>
+            <w:noProof/>
+          </w:rPr>
+          <w:t>2</w:t>
+        </w:r>
+      </w:fldSimple>
+      <w:r>
+        <w:t>.</w:t>
+      </w:r>
+      <w:fldSimple w:instr=" SEQ Gambar \* ARABIC \s 1 ">
+        <w:r>
+          <w:rPr>
+            <w:noProof/>
+          </w:rPr>
+          <w:t>1</w:t>
+        </w:r>
+      </w:fldSimple>
+      <w:bookmarkEnd w:id="23"/>
+      <w:r>
+        <w:t xml:space="preserve"> </w:t>
+      </w:r>
+      <w:r>
+        <w:t>Skema</w:t>
+      </w:r>
+      <w:r>
+        <w:t xml:space="preserve"> penyimpanan pada Apache Hbase</w:t>
+      </w:r>
+    </w:p>
+    <w:p/>
+    <w:p>
+      <w:pPr>
+        <w:ind w:firstLine="576"/>
+        <w:jc w:val="left"/>
+      </w:pPr>
+      <w:r>
+        <w:rPr>
+          <w:noProof/>
+          <w:lang w:eastAsia="id-ID"/>
+        </w:rPr>
+        <w:lastRenderedPageBreak/>
         <mc:AlternateContent>
           <mc:Choice Requires="wps">
             <w:drawing>
-              <wp:anchor distT="0" distB="0" distL="114300" distR="114300" simplePos="0" relativeHeight="251660294" behindDoc="0" locked="0" layoutInCell="1" allowOverlap="1" wp14:anchorId="47F124DF" wp14:editId="174F001F">
+              <wp:anchor distT="0" distB="0" distL="114300" distR="114300" simplePos="0" relativeHeight="251660294" behindDoc="0" locked="0" layoutInCell="1" allowOverlap="1" wp14:anchorId="0DB48D90" wp14:editId="42F016E7">
                 <wp:simplePos x="0" y="0"/>
                 <wp:positionH relativeFrom="column">
-                  <wp:posOffset>137795</wp:posOffset>
+                  <wp:posOffset>61595</wp:posOffset>
                 </wp:positionH>
                 <wp:positionV relativeFrom="paragraph">
-                  <wp:posOffset>1789430</wp:posOffset>
+                  <wp:posOffset>1333500</wp:posOffset>
                 </wp:positionV>
-                <wp:extent cx="3437255" cy="635"/>
-                <wp:effectExtent l="0" t="0" r="0" b="6350"/>
+                <wp:extent cx="3562350" cy="635"/>
+                <wp:effectExtent l="0" t="0" r="0" b="0"/>
                 <wp:wrapTopAndBottom/>
-                <wp:docPr id="13" name="Text Box 13"/>
+                <wp:docPr id="4" name="Text Box 4"/>
                 <wp:cNvGraphicFramePr/>
                 <a:graphic xmlns:a="http://schemas.openxmlformats.org/drawingml/2006/main">
                   <a:graphicData uri="http://schemas.microsoft.com/office/word/2010/wordprocessingShape">
@@ -10176,7 +10494,7 @@
                       <wps:spPr>
                         <a:xfrm>
                           <a:off x="0" y="0"/>
-                          <a:ext cx="3437255" cy="635"/>
+                          <a:ext cx="3562350" cy="635"/>
                         </a:xfrm>
                         <a:prstGeom prst="rect">
                           <a:avLst/>
@@ -10194,8 +10512,10 @@
                           <w:p>
                             <w:pPr>
                               <w:pStyle w:val="Caption"/>
+                              <w:rPr>
+                                <w:noProof/>
+                              </w:rPr>
                             </w:pPr>
-                            <w:bookmarkStart w:id="23" w:name="_Ref478987620"/>
                             <w:r>
                               <w:t xml:space="preserve">Gambar </w:t>
                             </w:r>
@@ -10215,12 +10535,11 @@
                                 <w:rPr>
                                   <w:noProof/>
                                 </w:rPr>
-                                <w:t>1</w:t>
+                                <w:t>2</w:t>
                               </w:r>
                             </w:fldSimple>
-                            <w:bookmarkEnd w:id="23"/>
                             <w:r>
-                              <w:t xml:space="preserve"> Contoh data di basis data Apache HBase</w:t>
+                              <w:t xml:space="preserve"> Contoh tampilan data yang disimpan dalam Hbase jika diakses melalui terminal</w:t>
                             </w:r>
                           </w:p>
                         </w:txbxContent>
@@ -10239,14 +10558,16 @@
           </mc:Choice>
           <mc:Fallback>
             <w:pict>
-              <v:shape w14:anchorId="47F124DF" id="Text Box 13" o:spid="_x0000_s1029" type="#_x0000_t202" style="position:absolute;left:0;text-align:left;margin-left:10.85pt;margin-top:140.9pt;width:270.65pt;height:.05pt;z-index:251660294;visibility:visible;mso-wrap-style:square;mso-wrap-distance-left:9pt;mso-wrap-distance-top:0;mso-wrap-distance-right:9pt;mso-wrap-distance-bottom:0;mso-position-horizontal:absolute;mso-position-horizontal-relative:text;mso-position-vertical:absolute;mso-position-vertical-relative:text;v-text-anchor:top" o:gfxdata="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" stroked="f">
+              <v:shape w14:anchorId="0DB48D90" id="Text Box 4" o:spid="_x0000_s1029" type="#_x0000_t202" style="position:absolute;left:0;text-align:left;margin-left:4.85pt;margin-top:105pt;width:280.5pt;height:.05pt;z-index:251660294;visibility:visible;mso-wrap-style:square;mso-wrap-distance-left:9pt;mso-wrap-distance-top:0;mso-wrap-distance-right:9pt;mso-wrap-distance-bottom:0;mso-position-horizontal:absolute;mso-position-horizontal-relative:text;mso-position-vertical:absolute;mso-position-vertical-relative:text;v-text-anchor:top" o:gfxdata="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" stroked="f">
                 <v:textbox style="mso-fit-shape-to-text:t" inset="0,0,0,0">
                   <w:txbxContent>
                     <w:p>
                       <w:pPr>
                         <w:pStyle w:val="Caption"/>
+                        <w:rPr>
+                          <w:noProof/>
+                        </w:rPr>
                       </w:pPr>
-                      <w:bookmarkStart w:id="24" w:name="_Ref478987620"/>
                       <w:r>
                         <w:t xml:space="preserve">Gambar </w:t>
                       </w:r>
@@ -10266,12 +10587,11 @@
                           <w:rPr>
                             <w:noProof/>
                           </w:rPr>
-                          <w:t>1</w:t>
+                          <w:t>2</w:t>
                         </w:r>
                       </w:fldSimple>
-                      <w:bookmarkEnd w:id="24"/>
                       <w:r>
-                        <w:t xml:space="preserve"> Contoh data di basis data Apache HBase</w:t>
+                        <w:t xml:space="preserve"> Contoh tampilan data yang disimpan dalam Hbase jika diakses melalui terminal</w:t>
                       </w:r>
                     </w:p>
                   </w:txbxContent>
@@ -10283,54 +10603,12 @@
         </mc:AlternateContent>
       </w:r>
       <w:r>
-        <w:t xml:space="preserve">HBase ditunjukan pada </w:t>
-      </w:r>
-      <w:r>
-        <w:fldChar w:fldCharType="begin"/>
-      </w:r>
-      <w:r>
-        <w:instrText xml:space="preserve"> REF _Ref478987620 \h </w:instrText>
-      </w:r>
-      <w:r>
-        <w:fldChar w:fldCharType="separate"/>
-      </w:r>
-      <w:r>
-        <w:t xml:space="preserve">Gambar </w:t>
-      </w:r>
-      <w:r>
-        <w:rPr>
-          <w:noProof/>
-        </w:rPr>
-        <w:t>2</w:t>
-      </w:r>
-      <w:r>
-        <w:t>.</w:t>
-      </w:r>
-      <w:r>
-        <w:rPr>
-          <w:noProof/>
-        </w:rPr>
-        <w:t>1</w:t>
-      </w:r>
-      <w:r>
-        <w:fldChar w:fldCharType="end"/>
-      </w:r>
-      <w:r>
-        <w:t>.</w:t>
-      </w:r>
-    </w:p>
-    <w:p>
-      <w:pPr>
-        <w:ind w:firstLine="576"/>
-        <w:jc w:val="left"/>
-      </w:pPr>
-      <w:r>
         <w:rPr>
           <w:noProof/>
           <w:lang w:eastAsia="id-ID"/>
         </w:rPr>
         <w:drawing>
-          <wp:anchor distT="0" distB="0" distL="114300" distR="114300" simplePos="0" relativeHeight="251658246" behindDoc="0" locked="0" layoutInCell="1" allowOverlap="1" wp14:anchorId="27BE6B58" wp14:editId="67E1AD52">
+          <wp:anchor distT="0" distB="0" distL="114300" distR="114300" simplePos="0" relativeHeight="251658246" behindDoc="0" locked="0" layoutInCell="1" allowOverlap="1" wp14:anchorId="27BE6B58" wp14:editId="6A94ACE4">
             <wp:simplePos x="0" y="0"/>
             <wp:positionH relativeFrom="column">
               <wp:posOffset>61595</wp:posOffset>
@@ -10353,7 +10631,7 @@
                     <pic:cNvPicPr/>
                   </pic:nvPicPr>
                   <pic:blipFill>
-                    <a:blip r:embed="rId73" cstate="print">
+                    <a:blip r:embed="rId74" cstate="print">
                       <a:extLst>
                         <a:ext uri="{28A0092B-C50C-407E-A947-70E740481C1C}">
                           <a14:useLocalDpi xmlns:a14="http://schemas.microsoft.com/office/drawing/2010/main" val="0"/>
@@ -10523,11 +10801,11 @@
         <w:t>HBase’s Java client APIs</w:t>
       </w:r>
       <w:r>
-        <w:t xml:space="preserve">. Hal ini membuat kita dapat melakukan operasi CRUD dan DDL seperti membuat tabel, memasukan data baru, dan kueri </w:t>
+        <w:t xml:space="preserve">. Hal ini membuat kita dapat melakukan operasi CRUD dan DDL seperti membuat tabel, memasukan data baru, dan kueri data. SQL dan JDBC mengurangi jumlah kode yang harus dituliskan oleh pengguna, dapat melakukan optimasi performa </w:t>
       </w:r>
       <w:r>
         <w:lastRenderedPageBreak/>
-        <w:t xml:space="preserve">data. SQL dan JDBC mengurangi jumlah kode yang harus dituliskan oleh pengguna, dapat melakukan optimasi performa yang transparan untuk pengguna, dan membukakan perkakas lain yang ada untuk menggunakan dan mengintegrasikannya. </w:t>
+        <w:t xml:space="preserve">yang transparan untuk pengguna, dan membukakan perkakas lain yang ada untuk menggunakan dan mengintegrasikannya. </w:t>
       </w:r>
     </w:p>
     <w:p>
@@ -10683,13 +10961,7 @@
         <w:ind w:firstLine="709"/>
       </w:pPr>
       <w:r>
-        <w:t>Python dikembangkan oleh Guido van Rossum di akhir tahun 80</w:t>
-      </w:r>
-      <w:r>
-        <w:t>-</w:t>
-      </w:r>
-      <w:r>
-        <w:t xml:space="preserve">an di </w:t>
+        <w:t xml:space="preserve">Python dikembangkan oleh Guido van Rossum di akhir tahun 80-an di </w:t>
       </w:r>
       <w:r>
         <w:rPr>
@@ -10707,10 +10979,7 @@
         <w:t>General Public License</w:t>
       </w:r>
       <w:r>
-        <w:t xml:space="preserve"> (GPL).</w:t>
-      </w:r>
-      <w:r>
-        <w:t xml:space="preserve"> </w:t>
+        <w:t xml:space="preserve"> (GPL). </w:t>
       </w:r>
       <w:sdt>
         <w:sdtPr>
@@ -10742,13 +11011,6 @@
     <w:p>
       <w:pPr>
         <w:ind w:firstLine="709"/>
-        <w:sectPr>
-          <w:pgSz w:w="8391" w:h="11906"/>
-          <w:pgMar w:top="1418" w:right="1134" w:bottom="1418" w:left="1418" w:header="709" w:footer="709" w:gutter="0"/>
-          <w:cols w:space="720"/>
-          <w:titlePg/>
-          <w:docGrid w:linePitch="360"/>
-        </w:sectPr>
       </w:pPr>
       <w:r>
         <w:t xml:space="preserve">Python adalah salah satu bahasa pemrograman tingkat tinggi yang </w:t>
@@ -10784,25 +11046,22 @@
         <w:t>mengembangkan</w:t>
       </w:r>
       <w:r>
-        <w:t xml:space="preserve"> aplikasi secara sepat. Bahasa python adalah bahasa pemrograman yang sederhana, mudah untuk dipelajari dan </w:t>
+        <w:t xml:space="preserve"> aplikasi secara sepat. Bahasa python adalah bahasa pemrograman yang sederhana, mudah untuk dipelajari dan karena itu </w:t>
+      </w:r>
+      <w:r>
+        <w:t xml:space="preserve">dapat </w:t>
+      </w:r>
+      <w:r>
+        <w:t>mengurangi biaya perawatan.  Python mendukung penggunaan modu</w:t>
+      </w:r>
+      <w:r>
+        <w:t>l</w:t>
+      </w:r>
+      <w:r>
+        <w:t xml:space="preserve"> dan paket, yang mendorong modularitas dan  </w:t>
       </w:r>
       <w:r>
         <w:lastRenderedPageBreak/>
-        <w:t xml:space="preserve">karena itu </w:t>
-      </w:r>
-      <w:r>
-        <w:t xml:space="preserve">dapat </w:t>
-      </w:r>
-      <w:r>
-        <w:t>mengurangi biaya perawatan.  Python mendukung penggunaan modu</w:t>
-      </w:r>
-      <w:r>
-        <w:t>l</w:t>
-      </w:r>
-      <w:r>
-        <w:t xml:space="preserve"> dan paket, yang mendorong modularitas dan  </w:t>
-      </w:r>
-      <w:r>
         <w:t>penggunaan kode kembali</w:t>
       </w:r>
       <w:r>
@@ -10827,12 +11086,7 @@
         <w:t xml:space="preserve"> standar yang tersedia  dapat digunakan secara gratis dan dapat didistribusikan dengan bebas</w:t>
       </w:r>
       <w:r>
-        <w:t>. Banyak</w:t>
-      </w:r>
-      <w:bookmarkStart w:id="25" w:name="_GoBack"/>
-      <w:bookmarkEnd w:id="25"/>
-      <w:r>
-        <w:t xml:space="preserve"> programmer yang suka dengan bahasa Python karena dapat meningkatkan produktivitas </w:t>
+        <w:t xml:space="preserve">. Banyak programmer yang suka dengan bahasa Python karena dapat meningkatkan produktivitas </w:t>
       </w:r>
       <w:r>
         <w:t>seperti</w:t>
@@ -10875,6 +11129,196 @@
     </w:p>
     <w:p>
       <w:pPr>
+        <w:ind w:firstLine="709"/>
+      </w:pPr>
+    </w:p>
+    <w:p>
+      <w:pPr>
+        <w:ind w:firstLine="709"/>
+      </w:pPr>
+    </w:p>
+    <w:p>
+      <w:pPr>
+        <w:pStyle w:val="Heading2"/>
+      </w:pPr>
+      <w:r>
+        <w:t>Flask</w:t>
+      </w:r>
+    </w:p>
+    <w:p/>
+    <w:p>
+      <w:pPr>
+        <w:ind w:firstLine="576"/>
+      </w:pPr>
+      <w:r>
+        <w:t xml:space="preserve">Flask adalah  sebuah kerangka kerja yang dipelopori oleh Armin  Ronacer. Hal ini berarti flask menyediakan alat, beberapa library,  dan teknologi yang membantu dalam membuat aplikasi web. Aplikasi web ini bisa terdiri dari beberapa halaman, blog, wiki atau e-commerce. </w:t>
+      </w:r>
+    </w:p>
+    <w:p>
+      <w:pPr>
+        <w:ind w:firstLine="576"/>
+      </w:pPr>
+      <w:r>
+        <w:t xml:space="preserve">Flask termasuk kedalam kategori micro-framework. Micro-framework adalah kerangka kerja biasa dengan sedikit atau tanpa ketergantungan dengan libraries eksternal. Hal ini menimbulkan pro dan kontra. Kelebihannya adalah framework menjadi ringan, </w:t>
+      </w:r>
+      <w:r>
+        <w:t xml:space="preserve">memiliki ketergantungan yang </w:t>
+      </w:r>
+      <w:r>
+        <w:t xml:space="preserve">sedikit </w:t>
+      </w:r>
+      <w:r>
+        <w:t>untuk mengup</w:t>
+      </w:r>
+      <w:r>
+        <w:t>date dan mengamati bug keamanan</w:t>
+      </w:r>
+      <w:r>
+        <w:t xml:space="preserve">. </w:t>
+      </w:r>
+    </w:p>
+    <w:p>
+      <w:pPr>
+        <w:ind w:firstLine="576"/>
+      </w:pPr>
+      <w:r>
+        <w:t xml:space="preserve">Untuk dapat menggunakan Flask, yang perlu dilakukan adalah menginstallnya dengan menggunakan pip. Pip akan secara otomatis melakukan pemasangan berdasarkan versi Python yang ada di komputer. Secara sederhana, contoh penggunaan Flask  dapat dilihat pada </w:t>
+      </w:r>
+      <w:r>
+        <w:fldChar w:fldCharType="begin"/>
+      </w:r>
+      <w:r>
+        <w:instrText xml:space="preserve"> REF _Ref481527612 \h </w:instrText>
+      </w:r>
+      <w:r>
+        <w:fldChar w:fldCharType="separate"/>
+      </w:r>
+      <w:r>
+        <w:t xml:space="preserve">Gambar </w:t>
+      </w:r>
+      <w:r>
+        <w:rPr>
+          <w:noProof/>
+        </w:rPr>
+        <w:t>2</w:t>
+      </w:r>
+      <w:r>
+        <w:t>.</w:t>
+      </w:r>
+      <w:r>
+        <w:rPr>
+          <w:noProof/>
+        </w:rPr>
+        <w:t>3</w:t>
+      </w:r>
+      <w:r>
+        <w:fldChar w:fldCharType="end"/>
+      </w:r>
+      <w:r>
+        <w:t>.</w:t>
+      </w:r>
+      <w:bookmarkStart w:id="24" w:name="_GoBack"/>
+      <w:bookmarkEnd w:id="24"/>
+    </w:p>
+    <w:p>
+      <w:pPr>
+        <w:ind w:firstLine="576"/>
+      </w:pPr>
+      <w:r>
+        <w:t>Pada pengerjaan tugas akhir ini, Flask dipasang pada sistem data adapter di bagian DB Adapter. DB Adapter berfungsi untuk melakukan komunikasi dengan aplikasi dengan menerima beberapa permintaan seperti perubahan data, pengambilan data dan memasukan data baru. Flask menghasilkan antar muka dengan tipe data J</w:t>
+      </w:r>
+      <w:r>
+        <w:t>SON yang diakses aplikasi jika ingin mengakses basis data.</w:t>
+      </w:r>
+    </w:p>
+    <w:p>
+      <w:pPr>
+        <w:keepNext/>
+      </w:pPr>
+      <w:r>
+        <w:rPr>
+          <w:noProof/>
+          <w:lang w:eastAsia="id-ID"/>
+        </w:rPr>
+        <w:lastRenderedPageBreak/>
+        <w:drawing>
+          <wp:inline distT="0" distB="0" distL="0" distR="0" wp14:anchorId="2F69A887" wp14:editId="7F44866E">
+            <wp:extent cx="3546282" cy="1576665"/>
+            <wp:effectExtent l="0" t="0" r="0" b="5080"/>
+            <wp:docPr id="7" name="Picture 7"/>
+            <wp:cNvGraphicFramePr>
+              <a:graphicFrameLocks xmlns:a="http://schemas.openxmlformats.org/drawingml/2006/main" noChangeAspect="1"/>
+            </wp:cNvGraphicFramePr>
+            <a:graphic xmlns:a="http://schemas.openxmlformats.org/drawingml/2006/main">
+              <a:graphicData uri="http://schemas.openxmlformats.org/drawingml/2006/picture">
+                <pic:pic xmlns:pic="http://schemas.openxmlformats.org/drawingml/2006/picture">
+                  <pic:nvPicPr>
+                    <pic:cNvPr id="1" name=""/>
+                    <pic:cNvPicPr/>
+                  </pic:nvPicPr>
+                  <pic:blipFill>
+                    <a:blip r:embed="rId75"/>
+                    <a:stretch>
+                      <a:fillRect/>
+                    </a:stretch>
+                  </pic:blipFill>
+                  <pic:spPr>
+                    <a:xfrm>
+                      <a:off x="0" y="0"/>
+                      <a:ext cx="3553631" cy="1579932"/>
+                    </a:xfrm>
+                    <a:prstGeom prst="rect">
+                      <a:avLst/>
+                    </a:prstGeom>
+                  </pic:spPr>
+                </pic:pic>
+              </a:graphicData>
+            </a:graphic>
+          </wp:inline>
+        </w:drawing>
+      </w:r>
+    </w:p>
+    <w:p>
+      <w:pPr>
+        <w:pStyle w:val="Caption"/>
+        <w:sectPr>
+          <w:pgSz w:w="8391" w:h="11906"/>
+          <w:pgMar w:top="1418" w:right="1134" w:bottom="1418" w:left="1418" w:header="709" w:footer="709" w:gutter="0"/>
+          <w:cols w:space="720"/>
+          <w:titlePg/>
+          <w:docGrid w:linePitch="360"/>
+        </w:sectPr>
+      </w:pPr>
+      <w:bookmarkStart w:id="25" w:name="_Ref481527612"/>
+      <w:r>
+        <w:t xml:space="preserve">Gambar </w:t>
+      </w:r>
+      <w:fldSimple w:instr=" STYLEREF 1 \s ">
+        <w:r>
+          <w:rPr>
+            <w:noProof/>
+          </w:rPr>
+          <w:t>2</w:t>
+        </w:r>
+      </w:fldSimple>
+      <w:r>
+        <w:t>.</w:t>
+      </w:r>
+      <w:fldSimple w:instr=" SEQ Gambar \* ARABIC \s 1 ">
+        <w:r>
+          <w:rPr>
+            <w:noProof/>
+          </w:rPr>
+          <w:t>3</w:t>
+        </w:r>
+      </w:fldSimple>
+      <w:bookmarkEnd w:id="25"/>
+      <w:r>
+        <w:t xml:space="preserve"> Contoh Penggunaan Flask </w:t>
+      </w:r>
+    </w:p>
+    <w:p>
+      <w:pPr>
         <w:pStyle w:val="Heading1"/>
       </w:pPr>
       <w:bookmarkStart w:id="26" w:name="_Toc454782851"/>
@@ -10899,16 +11343,7 @@
         <w:ind w:firstLine="540"/>
       </w:pPr>
       <w:r>
-        <w:t>Pada bab ini akan dijelaskan perancangan perangkat lunak yang dibuat. Perancangan akan dibagi menjadi dua tahapan utama, yaitu perancangan program dengan OpenMP</w:t>
-      </w:r>
-      <w:r>
-        <w:rPr>
-          <w:lang w:val="en-GB"/>
-        </w:rPr>
-        <w:t>I</w:t>
-      </w:r>
-      <w:r>
-        <w:t xml:space="preserve"> dan peracancangan alur proses utama program. Pada bab ini juga akan dijelaskan mengenai gambaran umum setiap proses utama  program dalam diagram alir beserta penjelasannya.</w:t>
+        <w:t>Pada bab ini akan dijelasakan mengenai analisis dan perancangan sistem. Perancangan di bagi menjadi perancangan arsitektur sistem dan perancangan proses utama sistem menggunakan data adapter.</w:t>
       </w:r>
     </w:p>
     <w:p>
@@ -10918,8 +11353,153 @@
     </w:p>
     <w:p>
       <w:pPr>
+        <w:pStyle w:val="Heading2"/>
+      </w:pPr>
+      <w:r>
+        <w:t>Kasus Pengguna</w:t>
+      </w:r>
+    </w:p>
+    <w:p>
+      <w:pPr>
         <w:ind w:firstLine="540"/>
       </w:pPr>
+      <w:r>
+        <w:t xml:space="preserve">Terdapat dua aktor dalam diagram kasus pengguna yaitu aplikasi dan data adapter. Pada sistem, aplikasi memiliki tiga aktifitas dan data adapter memiliki 4 aktifitas yang di gambarkan pada </w:t>
+      </w:r>
+      <w:r>
+        <w:fldChar w:fldCharType="begin"/>
+      </w:r>
+      <w:r>
+        <w:instrText xml:space="preserve"> REF _Ref481212852 \h </w:instrText>
+      </w:r>
+      <w:r>
+        <w:fldChar w:fldCharType="separate"/>
+      </w:r>
+      <w:r>
+        <w:t xml:space="preserve">Gambar </w:t>
+      </w:r>
+      <w:r>
+        <w:rPr>
+          <w:noProof/>
+        </w:rPr>
+        <w:t>3</w:t>
+      </w:r>
+      <w:r>
+        <w:t>.</w:t>
+      </w:r>
+      <w:r>
+        <w:rPr>
+          <w:noProof/>
+        </w:rPr>
+        <w:t>1</w:t>
+      </w:r>
+      <w:r>
+        <w:fldChar w:fldCharType="end"/>
+      </w:r>
+      <w:r>
+        <w:t>.</w:t>
+      </w:r>
+    </w:p>
+    <w:p>
+      <w:pPr>
+        <w:keepNext/>
+      </w:pPr>
+      <w:r>
+        <w:rPr>
+          <w:noProof/>
+          <w:lang w:eastAsia="id-ID"/>
+        </w:rPr>
+        <w:drawing>
+          <wp:inline distT="0" distB="0" distL="0" distR="0" wp14:anchorId="725924F5" wp14:editId="6DDE92B8">
+            <wp:extent cx="3707765" cy="2698842"/>
+            <wp:effectExtent l="0" t="0" r="6985" b="6350"/>
+            <wp:docPr id="3" name="Picture 3" descr="C:\Users\ASUS\Downloads\3.1 use case.jpg"/>
+            <wp:cNvGraphicFramePr>
+              <a:graphicFrameLocks xmlns:a="http://schemas.openxmlformats.org/drawingml/2006/main" noChangeAspect="1"/>
+            </wp:cNvGraphicFramePr>
+            <a:graphic xmlns:a="http://schemas.openxmlformats.org/drawingml/2006/main">
+              <a:graphicData uri="http://schemas.openxmlformats.org/drawingml/2006/picture">
+                <pic:pic xmlns:pic="http://schemas.openxmlformats.org/drawingml/2006/picture">
+                  <pic:nvPicPr>
+                    <pic:cNvPr id="0" name="Picture 1" descr="C:\Users\ASUS\Downloads\3.1 use case.jpg"/>
+                    <pic:cNvPicPr>
+                      <a:picLocks noChangeAspect="1" noChangeArrowheads="1"/>
+                    </pic:cNvPicPr>
+                  </pic:nvPicPr>
+                  <pic:blipFill>
+                    <a:blip r:embed="rId76" cstate="print">
+                      <a:extLst>
+                        <a:ext uri="{28A0092B-C50C-407E-A947-70E740481C1C}">
+                          <a14:useLocalDpi xmlns:a14="http://schemas.microsoft.com/office/drawing/2010/main" val="0"/>
+                        </a:ext>
+                      </a:extLst>
+                    </a:blip>
+                    <a:srcRect/>
+                    <a:stretch>
+                      <a:fillRect/>
+                    </a:stretch>
+                  </pic:blipFill>
+                  <pic:spPr bwMode="auto">
+                    <a:xfrm>
+                      <a:off x="0" y="0"/>
+                      <a:ext cx="3707765" cy="2698842"/>
+                    </a:xfrm>
+                    <a:prstGeom prst="rect">
+                      <a:avLst/>
+                    </a:prstGeom>
+                    <a:noFill/>
+                    <a:ln>
+                      <a:noFill/>
+                    </a:ln>
+                  </pic:spPr>
+                </pic:pic>
+              </a:graphicData>
+            </a:graphic>
+          </wp:inline>
+        </w:drawing>
+      </w:r>
+    </w:p>
+    <w:p>
+      <w:pPr>
+        <w:pStyle w:val="Caption"/>
+      </w:pPr>
+      <w:bookmarkStart w:id="27" w:name="_Ref481212852"/>
+    </w:p>
+    <w:p>
+      <w:pPr>
+        <w:pStyle w:val="Caption"/>
+      </w:pPr>
+      <w:bookmarkStart w:id="28" w:name="_Ref481212897"/>
+      <w:r>
+        <w:t xml:space="preserve">Gambar </w:t>
+      </w:r>
+      <w:fldSimple w:instr=" STYLEREF 1 \s ">
+        <w:r>
+          <w:rPr>
+            <w:noProof/>
+          </w:rPr>
+          <w:t>3</w:t>
+        </w:r>
+      </w:fldSimple>
+      <w:r>
+        <w:t>.</w:t>
+      </w:r>
+      <w:fldSimple w:instr=" SEQ Gambar \* ARABIC \s 1 ">
+        <w:r>
+          <w:rPr>
+            <w:noProof/>
+          </w:rPr>
+          <w:t>1</w:t>
+        </w:r>
+      </w:fldSimple>
+      <w:bookmarkEnd w:id="27"/>
+      <w:bookmarkEnd w:id="28"/>
+      <w:r>
+        <w:t xml:space="preserve"> Diagram Kasus </w:t>
+      </w:r>
+      <w:r>
+        <w:t>Pengguna</w:t>
+      </w:r>
     </w:p>
     <w:p>
       <w:pPr>
@@ -10930,6 +11510,76 @@
       <w:pPr>
         <w:ind w:firstLine="540"/>
       </w:pPr>
+      <w:r>
+        <w:lastRenderedPageBreak/>
+        <w:t xml:space="preserve">Diagram kasus pengguna pada </w:t>
+      </w:r>
+      <w:r>
+        <w:fldChar w:fldCharType="begin"/>
+      </w:r>
+      <w:r>
+        <w:instrText xml:space="preserve"> REF _Ref481212897 \h </w:instrText>
+      </w:r>
+      <w:r>
+        <w:fldChar w:fldCharType="separate"/>
+      </w:r>
+      <w:r>
+        <w:t xml:space="preserve">Gambar </w:t>
+      </w:r>
+      <w:r>
+        <w:rPr>
+          <w:noProof/>
+        </w:rPr>
+        <w:t>3</w:t>
+      </w:r>
+      <w:r>
+        <w:t>.</w:t>
+      </w:r>
+      <w:r>
+        <w:rPr>
+          <w:noProof/>
+        </w:rPr>
+        <w:t>1</w:t>
+      </w:r>
+      <w:r>
+        <w:fldChar w:fldCharType="end"/>
+      </w:r>
+      <w:r>
+        <w:t xml:space="preserve"> dijelaskan secara rinci pada tabel </w:t>
+      </w:r>
+      <w:r>
+        <w:fldChar w:fldCharType="begin"/>
+      </w:r>
+      <w:r>
+        <w:instrText xml:space="preserve"> REF _Ref481213477 \h </w:instrText>
+      </w:r>
+      <w:r>
+        <w:fldChar w:fldCharType="separate"/>
+      </w:r>
+      <w:r>
+        <w:t xml:space="preserve">Tabel </w:t>
+      </w:r>
+      <w:r>
+        <w:rPr>
+          <w:noProof/>
+        </w:rPr>
+        <w:t>3</w:t>
+      </w:r>
+      <w:r>
+        <w:t>.</w:t>
+      </w:r>
+      <w:r>
+        <w:rPr>
+          <w:noProof/>
+        </w:rPr>
+        <w:t>1</w:t>
+      </w:r>
+      <w:r>
+        <w:fldChar w:fldCharType="end"/>
+      </w:r>
+      <w:r>
+        <w:t>.</w:t>
+      </w:r>
     </w:p>
     <w:p>
       <w:pPr>
@@ -10938,72 +11588,773 @@
     </w:p>
     <w:p>
       <w:pPr>
-        <w:ind w:firstLine="540"/>
-      </w:pPr>
-    </w:p>
-    <w:p>
-      <w:pPr>
-        <w:ind w:firstLine="540"/>
-      </w:pPr>
-    </w:p>
-    <w:p>
-      <w:pPr>
-        <w:ind w:firstLine="540"/>
-      </w:pPr>
-    </w:p>
-    <w:p>
-      <w:pPr>
-        <w:ind w:firstLine="540"/>
-      </w:pPr>
-    </w:p>
-    <w:p>
-      <w:pPr>
-        <w:ind w:firstLine="540"/>
-      </w:pPr>
-    </w:p>
-    <w:p>
-      <w:pPr>
-        <w:ind w:firstLine="540"/>
-      </w:pPr>
-    </w:p>
-    <w:p>
-      <w:pPr>
-        <w:ind w:firstLine="540"/>
-      </w:pPr>
-    </w:p>
-    <w:p>
-      <w:pPr>
-        <w:ind w:firstLine="540"/>
-      </w:pPr>
-    </w:p>
-    <w:p>
-      <w:pPr>
-        <w:ind w:firstLine="540"/>
-      </w:pPr>
-    </w:p>
-    <w:p>
-      <w:pPr>
-        <w:ind w:firstLine="540"/>
-      </w:pPr>
-    </w:p>
-    <w:p>
-      <w:pPr>
-        <w:ind w:firstLine="540"/>
-      </w:pPr>
-    </w:p>
-    <w:p>
-      <w:pPr>
-        <w:ind w:firstLine="540"/>
-      </w:pPr>
-    </w:p>
-    <w:p>
-      <w:pPr>
-        <w:ind w:firstLine="540"/>
-      </w:pPr>
-    </w:p>
-    <w:p>
-      <w:pPr>
-        <w:ind w:firstLine="540"/>
+        <w:pStyle w:val="Caption"/>
+      </w:pPr>
+      <w:bookmarkStart w:id="29" w:name="_Ref481213477"/>
+      <w:r>
+        <w:t xml:space="preserve">Tabel </w:t>
+      </w:r>
+      <w:fldSimple w:instr=" STYLEREF 1 \s ">
+        <w:r>
+          <w:rPr>
+            <w:noProof/>
+          </w:rPr>
+          <w:t>3</w:t>
+        </w:r>
+      </w:fldSimple>
+      <w:r>
+        <w:t>.</w:t>
+      </w:r>
+      <w:fldSimple w:instr=" SEQ Tabel \* ARABIC \s 1 ">
+        <w:r>
+          <w:rPr>
+            <w:noProof/>
+          </w:rPr>
+          <w:t>1</w:t>
+        </w:r>
+      </w:fldSimple>
+      <w:bookmarkEnd w:id="29"/>
+      <w:r>
+        <w:t xml:space="preserve"> </w:t>
+      </w:r>
+      <w:r>
+        <w:t>Penjelasan Diagram Kasus Pengguna</w:t>
+      </w:r>
+    </w:p>
+    <w:tbl>
+      <w:tblPr>
+        <w:tblStyle w:val="TableGrid"/>
+        <w:tblW w:w="0" w:type="auto"/>
+        <w:tblLook w:val="04A0" w:firstRow="1" w:lastRow="0" w:firstColumn="1" w:lastColumn="0" w:noHBand="0" w:noVBand="1"/>
+      </w:tblPr>
+      <w:tblGrid>
+        <w:gridCol w:w="846"/>
+        <w:gridCol w:w="1719"/>
+        <w:gridCol w:w="1399"/>
+        <w:gridCol w:w="1865"/>
+      </w:tblGrid>
+      <w:tr>
+        <w:tc>
+          <w:tcPr>
+            <w:tcW w:w="846" w:type="dxa"/>
+            <w:vAlign w:val="center"/>
+          </w:tcPr>
+          <w:p>
+            <w:pPr>
+              <w:rPr>
+                <w:b/>
+              </w:rPr>
+            </w:pPr>
+            <w:r>
+              <w:rPr>
+                <w:b/>
+              </w:rPr>
+              <w:t>Kode</w:t>
+            </w:r>
+          </w:p>
+        </w:tc>
+        <w:tc>
+          <w:tcPr>
+            <w:tcW w:w="1719" w:type="dxa"/>
+            <w:vAlign w:val="center"/>
+          </w:tcPr>
+          <w:p>
+            <w:pPr>
+              <w:jc w:val="left"/>
+              <w:rPr>
+                <w:b/>
+              </w:rPr>
+            </w:pPr>
+            <w:r>
+              <w:rPr>
+                <w:b/>
+              </w:rPr>
+              <w:t>Nama Kasus Penggunaan</w:t>
+            </w:r>
+          </w:p>
+        </w:tc>
+        <w:tc>
+          <w:tcPr>
+            <w:tcW w:w="1399" w:type="dxa"/>
+            <w:vAlign w:val="center"/>
+          </w:tcPr>
+          <w:p>
+            <w:pPr>
+              <w:rPr>
+                <w:b/>
+              </w:rPr>
+            </w:pPr>
+            <w:r>
+              <w:rPr>
+                <w:b/>
+              </w:rPr>
+              <w:t>Aktor</w:t>
+            </w:r>
+          </w:p>
+        </w:tc>
+        <w:tc>
+          <w:tcPr>
+            <w:tcW w:w="1865" w:type="dxa"/>
+            <w:vAlign w:val="center"/>
+          </w:tcPr>
+          <w:p>
+            <w:pPr>
+              <w:rPr>
+                <w:b/>
+              </w:rPr>
+            </w:pPr>
+            <w:r>
+              <w:rPr>
+                <w:b/>
+              </w:rPr>
+              <w:t>Deskripsi</w:t>
+            </w:r>
+          </w:p>
+        </w:tc>
+      </w:tr>
+      <w:tr>
+        <w:tc>
+          <w:tcPr>
+            <w:tcW w:w="846" w:type="dxa"/>
+          </w:tcPr>
+          <w:p>
+            <w:r>
+              <w:t>UC01</w:t>
+            </w:r>
+          </w:p>
+        </w:tc>
+        <w:tc>
+          <w:tcPr>
+            <w:tcW w:w="1719" w:type="dxa"/>
+          </w:tcPr>
+          <w:p>
+            <w:r>
+              <w:t>Melayani permintaan dari aplikasi</w:t>
+            </w:r>
+          </w:p>
+        </w:tc>
+        <w:tc>
+          <w:tcPr>
+            <w:tcW w:w="1399" w:type="dxa"/>
+          </w:tcPr>
+          <w:p>
+            <w:r>
+              <w:t>Data Adapter</w:t>
+            </w:r>
+          </w:p>
+        </w:tc>
+        <w:tc>
+          <w:tcPr>
+            <w:tcW w:w="1865" w:type="dxa"/>
+          </w:tcPr>
+          <w:p>
+            <w:r>
+              <w:t>Melayani permintaan data dari aplikasi, kemudian data adapter akan meneruskannya ke basis data</w:t>
+            </w:r>
+          </w:p>
+        </w:tc>
+      </w:tr>
+      <w:tr>
+        <w:tc>
+          <w:tcPr>
+            <w:tcW w:w="846" w:type="dxa"/>
+          </w:tcPr>
+          <w:p>
+            <w:r>
+              <w:t>UC02</w:t>
+            </w:r>
+          </w:p>
+        </w:tc>
+        <w:tc>
+          <w:tcPr>
+            <w:tcW w:w="1719" w:type="dxa"/>
+          </w:tcPr>
+          <w:p>
+            <w:r>
+              <w:t>Menghubungkan aplikasi dengan basis data</w:t>
+            </w:r>
+          </w:p>
+        </w:tc>
+        <w:tc>
+          <w:tcPr>
+            <w:tcW w:w="1399" w:type="dxa"/>
+          </w:tcPr>
+          <w:p>
+            <w:r>
+              <w:t>Data Adapter</w:t>
+            </w:r>
+          </w:p>
+        </w:tc>
+        <w:tc>
+          <w:tcPr>
+            <w:tcW w:w="1865" w:type="dxa"/>
+          </w:tcPr>
+          <w:p>
+            <w:r>
+              <w:t>Data adapter meneruskan permintaan aplikasi ke basis data. Data adapter menentukan dari basis data mana permintaan akan dijalankan.</w:t>
+            </w:r>
+          </w:p>
+        </w:tc>
+      </w:tr>
+      <w:tr>
+        <w:tc>
+          <w:tcPr>
+            <w:tcW w:w="846" w:type="dxa"/>
+          </w:tcPr>
+          <w:p>
+            <w:r>
+              <w:t>UC03</w:t>
+            </w:r>
+          </w:p>
+        </w:tc>
+        <w:tc>
+          <w:tcPr>
+            <w:tcW w:w="1719" w:type="dxa"/>
+          </w:tcPr>
+          <w:p>
+            <w:r>
+              <w:t>Mentransformasi data dari basis data MySQL ke HBase</w:t>
+            </w:r>
+          </w:p>
+        </w:tc>
+        <w:tc>
+          <w:tcPr>
+            <w:tcW w:w="1399" w:type="dxa"/>
+          </w:tcPr>
+          <w:p>
+            <w:r>
+              <w:t>Data Adapter</w:t>
+            </w:r>
+          </w:p>
+        </w:tc>
+        <w:tc>
+          <w:tcPr>
+            <w:tcW w:w="1865" w:type="dxa"/>
+          </w:tcPr>
+          <w:p>
+            <w:r>
+              <w:t xml:space="preserve">Data adapter bertugas melakukan transformasi data dari MySQL ke HBase. </w:t>
+            </w:r>
+          </w:p>
+        </w:tc>
+      </w:tr>
+      <w:tr>
+        <w:tc>
+          <w:tcPr>
+            <w:tcW w:w="846" w:type="dxa"/>
+          </w:tcPr>
+          <w:p>
+            <w:r>
+              <w:t>UC04</w:t>
+            </w:r>
+          </w:p>
+        </w:tc>
+        <w:tc>
+          <w:tcPr>
+            <w:tcW w:w="1719" w:type="dxa"/>
+          </w:tcPr>
+          <w:p>
+            <w:r>
+              <w:t>Melakukan sinkronisasi data antara basis data MySQL dan HBase</w:t>
+            </w:r>
+          </w:p>
+        </w:tc>
+        <w:tc>
+          <w:tcPr>
+            <w:tcW w:w="1399" w:type="dxa"/>
+          </w:tcPr>
+          <w:p>
+            <w:r>
+              <w:t>Data Adapter</w:t>
+            </w:r>
+          </w:p>
+        </w:tc>
+        <w:tc>
+          <w:tcPr>
+            <w:tcW w:w="1865" w:type="dxa"/>
+          </w:tcPr>
+          <w:p>
+            <w:r>
+              <w:t xml:space="preserve">Ketika aplikasi dijalankan oleh pengguna, data adapter akan melakukan proses sinkronisasi berdasarkan </w:t>
+            </w:r>
+            <w:r>
+              <w:lastRenderedPageBreak/>
+              <w:t>perubahan yang terjadi di basis data MySQL.</w:t>
+            </w:r>
+          </w:p>
+        </w:tc>
+      </w:tr>
+      <w:tr>
+        <w:tc>
+          <w:tcPr>
+            <w:tcW w:w="846" w:type="dxa"/>
+          </w:tcPr>
+          <w:p>
+            <w:r>
+              <w:lastRenderedPageBreak/>
+              <w:t>UC05</w:t>
+            </w:r>
+          </w:p>
+        </w:tc>
+        <w:tc>
+          <w:tcPr>
+            <w:tcW w:w="1719" w:type="dxa"/>
+          </w:tcPr>
+          <w:p>
+            <w:r>
+              <w:t>Meminta data ke basis data</w:t>
+            </w:r>
+          </w:p>
+        </w:tc>
+        <w:tc>
+          <w:tcPr>
+            <w:tcW w:w="1399" w:type="dxa"/>
+          </w:tcPr>
+          <w:p>
+            <w:r>
+              <w:t>Aplikasi</w:t>
+            </w:r>
+          </w:p>
+        </w:tc>
+        <w:tc>
+          <w:tcPr>
+            <w:tcW w:w="1865" w:type="dxa"/>
+          </w:tcPr>
+          <w:p>
+            <w:r>
+              <w:t>Pengguna melalui aplikasi meminta data ke basis data.</w:t>
+            </w:r>
+          </w:p>
+        </w:tc>
+      </w:tr>
+      <w:tr>
+        <w:tc>
+          <w:tcPr>
+            <w:tcW w:w="846" w:type="dxa"/>
+          </w:tcPr>
+          <w:p>
+            <w:r>
+              <w:t>UC06</w:t>
+            </w:r>
+          </w:p>
+        </w:tc>
+        <w:tc>
+          <w:tcPr>
+            <w:tcW w:w="1719" w:type="dxa"/>
+          </w:tcPr>
+          <w:p>
+            <w:r>
+              <w:t>Memasukan data ke basis data</w:t>
+            </w:r>
+          </w:p>
+        </w:tc>
+        <w:tc>
+          <w:tcPr>
+            <w:tcW w:w="1399" w:type="dxa"/>
+          </w:tcPr>
+          <w:p>
+            <w:r>
+              <w:t>Aplikasi</w:t>
+            </w:r>
+          </w:p>
+        </w:tc>
+        <w:tc>
+          <w:tcPr>
+            <w:tcW w:w="1865" w:type="dxa"/>
+          </w:tcPr>
+          <w:p>
+            <w:r>
+              <w:t>Pengguna melalui aplikasi memasukan data baru ke basis data.</w:t>
+            </w:r>
+          </w:p>
+        </w:tc>
+      </w:tr>
+      <w:tr>
+        <w:tc>
+          <w:tcPr>
+            <w:tcW w:w="846" w:type="dxa"/>
+          </w:tcPr>
+          <w:p>
+            <w:r>
+              <w:t>UC07</w:t>
+            </w:r>
+          </w:p>
+        </w:tc>
+        <w:tc>
+          <w:tcPr>
+            <w:tcW w:w="1719" w:type="dxa"/>
+          </w:tcPr>
+          <w:p>
+            <w:r>
+              <w:t>Menghapus data dari basis data</w:t>
+            </w:r>
+          </w:p>
+        </w:tc>
+        <w:tc>
+          <w:tcPr>
+            <w:tcW w:w="1399" w:type="dxa"/>
+          </w:tcPr>
+          <w:p>
+            <w:r>
+              <w:t>Aplikasi</w:t>
+            </w:r>
+          </w:p>
+        </w:tc>
+        <w:tc>
+          <w:tcPr>
+            <w:tcW w:w="1865" w:type="dxa"/>
+          </w:tcPr>
+          <w:p>
+            <w:r>
+              <w:t>Pengguna melalui aplikasi menghapus data pada basis data.</w:t>
+            </w:r>
+          </w:p>
+        </w:tc>
+      </w:tr>
+    </w:tbl>
+    <w:p/>
+    <w:p>
+      <w:pPr>
+        <w:pStyle w:val="Heading2"/>
+      </w:pPr>
+      <w:r>
+        <w:t>Arsitektur Sistem</w:t>
+      </w:r>
+    </w:p>
+    <w:p/>
+    <w:p>
+      <w:pPr>
+        <w:ind w:firstLine="576"/>
+      </w:pPr>
+      <w:r>
+        <w:t xml:space="preserve">Sub-bab ini akan membahas mengenai analisis kebutuhan dan desain dari sistem yang akan diimplementasikan. </w:t>
+      </w:r>
+    </w:p>
+    <w:p/>
+    <w:p>
+      <w:pPr>
+        <w:pStyle w:val="Heading3"/>
+      </w:pPr>
+      <w:r>
+        <w:t>Desain Umum Sistem</w:t>
+      </w:r>
+    </w:p>
+    <w:p/>
+    <w:p>
+      <w:pPr>
+        <w:ind w:firstLine="720"/>
+      </w:pPr>
+      <w:r>
+        <w:t xml:space="preserve">Sistem yang dibangun adalah untuk mensinkronisasi dua database SQL dan No SQL. Untuk basis data tipe SQL, </w:t>
+      </w:r>
+      <w:r>
+        <w:t>Database Management System (DBMS)</w:t>
+      </w:r>
+      <w:r>
+        <w:t xml:space="preserve"> yang digunakan adalah MySQL. Sed</w:t>
+      </w:r>
+      <w:r>
+        <w:t>angkan untuk basis data tipe No</w:t>
+      </w:r>
+      <w:r>
+        <w:t xml:space="preserve">SQL, </w:t>
+      </w:r>
+      <w:r>
+        <w:t>DBMS</w:t>
+      </w:r>
+      <w:r>
+        <w:t xml:space="preserve"> yang digunakan adalah Apache HBase. Jumlan total server yang digunakan pada penelitian ini </w:t>
+      </w:r>
+      <w:r>
+        <w:t>adalah berjumlah tiga</w:t>
+      </w:r>
+      <w:r>
+        <w:t xml:space="preserve"> server, s</w:t>
+      </w:r>
+      <w:r>
+        <w:t xml:space="preserve">atu server untuk MySQL, satu </w:t>
+      </w:r>
+      <w:r>
+        <w:t>server untuk Apache HBase</w:t>
+      </w:r>
+      <w:r>
+        <w:t xml:space="preserve"> dan satu server untuk Data Adapter. </w:t>
+      </w:r>
+      <w:r>
+        <w:t xml:space="preserve">Secara umum, visualisasi arsitektur yang digunakan sistem data adapter dapat dilihat pada </w:t>
+      </w:r>
+      <w:r>
+        <w:fldChar w:fldCharType="begin"/>
+      </w:r>
+      <w:r>
+        <w:instrText xml:space="preserve"> REF _Ref481473329 \h </w:instrText>
+      </w:r>
+      <w:r>
+        <w:fldChar w:fldCharType="separate"/>
+      </w:r>
+      <w:r>
+        <w:t xml:space="preserve">Gambar </w:t>
+      </w:r>
+      <w:r>
+        <w:rPr>
+          <w:noProof/>
+        </w:rPr>
+        <w:t>3</w:t>
+      </w:r>
+      <w:r>
+        <w:t>.</w:t>
+      </w:r>
+      <w:r>
+        <w:rPr>
+          <w:noProof/>
+        </w:rPr>
+        <w:t>2</w:t>
+      </w:r>
+      <w:r>
+        <w:fldChar w:fldCharType="end"/>
+      </w:r>
+      <w:r>
+        <w:t>.</w:t>
+      </w:r>
+    </w:p>
+    <w:p>
+      <w:pPr>
+        <w:ind w:firstLine="720"/>
+      </w:pPr>
+      <w:r>
+        <w:t xml:space="preserve">Data adapter adalah penghubung antara aplikasi dengan basis data.  </w:t>
+      </w:r>
+      <w:r>
+        <w:t xml:space="preserve">Data adapter berperan untuk menerima permintaan dari aplikasi dan melakukan transformasi data dari MySQL ke Apache </w:t>
+      </w:r>
+      <w:r>
+        <w:lastRenderedPageBreak/>
+        <w:t xml:space="preserve">Hbase. Komponen utama dari sistem data adapter ini terdiri dari empat, yaitu basis data relasional, basis data NoSQL, DB Adapter dan DB Converter. DB Adapter berfungsi untuk menerima permintaan dari aplikasi seperti insert data, pembaruan data, menghapus data dan mengambil data. </w:t>
+      </w:r>
+      <w:r>
+        <w:t xml:space="preserve">Untuk dapat melakukan </w:t>
+      </w:r>
+      <w:r>
+        <w:t>perubahan dan pengaksesan</w:t>
+      </w:r>
+      <w:r>
+        <w:t xml:space="preserve"> data, data adapter menyediakan </w:t>
+      </w:r>
+      <w:r>
+        <w:rPr>
+          <w:i/>
+        </w:rPr>
+        <w:t>interface</w:t>
+      </w:r>
+      <w:r>
+        <w:t xml:space="preserve"> yang dapat diakses oleh aplikasi yang terhubung</w:t>
+      </w:r>
+      <w:r>
+        <w:t>.</w:t>
+      </w:r>
+      <w:r>
+        <w:rPr>
+          <w:i/>
+        </w:rPr>
+        <w:t xml:space="preserve"> </w:t>
+      </w:r>
+      <w:r>
+        <w:rPr>
+          <w:i/>
+        </w:rPr>
+        <w:t>Interface</w:t>
+      </w:r>
+      <w:r>
+        <w:t xml:space="preserve"> yang disediakan oleh data adapter adalah dalam bentuk </w:t>
+      </w:r>
+      <w:r>
+        <w:rPr>
+          <w:i/>
+        </w:rPr>
+        <w:t>Application Programming Interface</w:t>
+      </w:r>
+      <w:r>
+        <w:t xml:space="preserve"> (API). </w:t>
+      </w:r>
+      <w:r>
+        <w:rPr>
+          <w:i/>
+        </w:rPr>
+        <w:t>Interface</w:t>
+      </w:r>
+      <w:r>
+        <w:t>, atau antar muka, ini menghasilkan bentuk tipe data JSON yang dibuat dengan menggunakan Flask. Flask adalah kerangka kerja mikro yang berjalan menggunakan bahasa pemrograman Python. Antar muka ini dapat diakses melalui port 5000 oleh aplikasi. Dengan antar muka ini, aplikasi dapat melakukan perubahan dan pengaksesan data pada basis data.</w:t>
+      </w:r>
+      <w:r>
+        <w:t xml:space="preserve"> </w:t>
+      </w:r>
+    </w:p>
+    <w:p>
+      <w:pPr>
+        <w:ind w:firstLine="720"/>
+      </w:pPr>
+      <w:r>
+        <w:t xml:space="preserve">Sementara itu, DB Converter bertanggung jawab dalam transformasi data dan pelaporan hasil transformasi </w:t>
+      </w:r>
+      <w:r>
+        <w:t>yang dicatat di basis data</w:t>
+      </w:r>
+      <w:r>
+        <w:t xml:space="preserve">. </w:t>
+      </w:r>
+      <w:r>
+        <w:t xml:space="preserve">Transformasi data dilakukan dari basis data RDB ke basis data NoSQL. Proses transformasi ini dilakukan dengan bantuan Apache Phoenix. </w:t>
+      </w:r>
+      <w:r>
+        <w:t>Pada</w:t>
+      </w:r>
+      <w:r>
+        <w:t xml:space="preserve"> DB Converter ini</w:t>
+      </w:r>
+      <w:r>
+        <w:t xml:space="preserve"> juga dipasang sebuah basis data menggunakan MySQL untuk menyimpan log sinkronisasi.</w:t>
+      </w:r>
+      <w:r>
+        <w:t xml:space="preserve"> </w:t>
+      </w:r>
+      <w:r>
+        <w:t xml:space="preserve">Komponen utama dari data adapter ini dibangun dengan menggunakan bahasa pemrograman Python. </w:t>
+      </w:r>
+    </w:p>
+    <w:p>
+      <w:pPr>
+        <w:ind w:firstLine="720"/>
+      </w:pPr>
+    </w:p>
+    <w:p>
+      <w:pPr>
+        <w:ind w:firstLine="720"/>
+      </w:pPr>
+    </w:p>
+    <w:p>
+      <w:pPr>
+        <w:keepNext/>
+        <w:jc w:val="center"/>
+      </w:pPr>
+      <w:r>
+        <w:rPr>
+          <w:noProof/>
+          <w:lang w:eastAsia="id-ID"/>
+        </w:rPr>
+        <w:lastRenderedPageBreak/>
+        <w:drawing>
+          <wp:inline distT="0" distB="0" distL="0" distR="0" wp14:anchorId="356D6F54" wp14:editId="3963E6DC">
+            <wp:extent cx="2740617" cy="3037399"/>
+            <wp:effectExtent l="0" t="0" r="3175" b="0"/>
+            <wp:docPr id="6" name="Picture 6" descr="C:\Users\ASUS\Downloads\3.2 Arsitektur sistem.jpg"/>
+            <wp:cNvGraphicFramePr>
+              <a:graphicFrameLocks xmlns:a="http://schemas.openxmlformats.org/drawingml/2006/main" noChangeAspect="1"/>
+            </wp:cNvGraphicFramePr>
+            <a:graphic xmlns:a="http://schemas.openxmlformats.org/drawingml/2006/main">
+              <a:graphicData uri="http://schemas.openxmlformats.org/drawingml/2006/picture">
+                <pic:pic xmlns:pic="http://schemas.openxmlformats.org/drawingml/2006/picture">
+                  <pic:nvPicPr>
+                    <pic:cNvPr id="0" name="Picture 3" descr="C:\Users\ASUS\Downloads\3.2 Arsitektur sistem.jpg"/>
+                    <pic:cNvPicPr>
+                      <a:picLocks noChangeAspect="1" noChangeArrowheads="1"/>
+                    </pic:cNvPicPr>
+                  </pic:nvPicPr>
+                  <pic:blipFill>
+                    <a:blip r:embed="rId77" cstate="print">
+                      <a:extLst>
+                        <a:ext uri="{28A0092B-C50C-407E-A947-70E740481C1C}">
+                          <a14:useLocalDpi xmlns:a14="http://schemas.microsoft.com/office/drawing/2010/main" val="0"/>
+                        </a:ext>
+                      </a:extLst>
+                    </a:blip>
+                    <a:srcRect/>
+                    <a:stretch>
+                      <a:fillRect/>
+                    </a:stretch>
+                  </pic:blipFill>
+                  <pic:spPr bwMode="auto">
+                    <a:xfrm>
+                      <a:off x="0" y="0"/>
+                      <a:ext cx="2744045" cy="3041198"/>
+                    </a:xfrm>
+                    <a:prstGeom prst="rect">
+                      <a:avLst/>
+                    </a:prstGeom>
+                    <a:noFill/>
+                    <a:ln>
+                      <a:noFill/>
+                    </a:ln>
+                  </pic:spPr>
+                </pic:pic>
+              </a:graphicData>
+            </a:graphic>
+          </wp:inline>
+        </w:drawing>
+      </w:r>
+    </w:p>
+    <w:p>
+      <w:pPr>
+        <w:pStyle w:val="Caption"/>
+      </w:pPr>
+      <w:bookmarkStart w:id="30" w:name="_Ref481473329"/>
+      <w:r>
+        <w:t xml:space="preserve">Gambar </w:t>
+      </w:r>
+      <w:fldSimple w:instr=" STYLEREF 1 \s ">
+        <w:r>
+          <w:rPr>
+            <w:noProof/>
+          </w:rPr>
+          <w:t>3</w:t>
+        </w:r>
+      </w:fldSimple>
+      <w:r>
+        <w:t>.</w:t>
+      </w:r>
+      <w:fldSimple w:instr=" SEQ Gambar \* ARABIC \s 1 ">
+        <w:r>
+          <w:rPr>
+            <w:noProof/>
+          </w:rPr>
+          <w:t>2</w:t>
+        </w:r>
+      </w:fldSimple>
+      <w:bookmarkEnd w:id="30"/>
+      <w:r>
+        <w:t xml:space="preserve"> Desain Sistem Secara Umum</w:t>
+      </w:r>
+    </w:p>
+    <w:p>
+      <w:pPr>
+        <w:ind w:firstLine="720"/>
+      </w:pPr>
+    </w:p>
+    <w:p>
+      <w:pPr>
+        <w:pStyle w:val="Heading3"/>
+      </w:pPr>
+      <w:r>
+        <w:t>Desain Data Adapter</w:t>
+      </w:r>
+    </w:p>
+    <w:p/>
+    <w:p>
+      <w:pPr>
+        <w:ind w:firstLine="720"/>
+      </w:pPr>
+      <w:r>
+        <w:t xml:space="preserve">Data adapter memiliki peran paling penting di dalam sistem. Setiap permintaan yang dilakukan oleh aplikasi akan diolah terlebih dahulu di data adapter, yang kemudian akan diteruskan ke basis data. </w:t>
+      </w:r>
+      <w:r>
+        <w:t>Ada beberapa contoh antarmuka yang digunakan oleh aplikasi, dalam pengerjaan tugas akhir ini, antarmuka yang dig</w:t>
+      </w:r>
+      <w:r>
+        <w:t>unakan adalah dalam bentuk API dalam bentuk JSON. Diagram arsitektur data adapter dapat dilihat pada</w:t>
+      </w:r>
+    </w:p>
+    <w:p>
+      <w:pPr>
+        <w:ind w:firstLine="720"/>
       </w:pPr>
     </w:p>
     <w:p>
@@ -11047,7 +12398,7 @@
           <w:lang w:eastAsia="ko-KR"/>
         </w:rPr>
       </w:pPr>
-      <w:bookmarkStart w:id="27" w:name="_Toc454782856"/>
+      <w:bookmarkStart w:id="31" w:name="_Toc454782856"/>
       <w:r>
         <w:t>BAB IV</w:t>
       </w:r>
@@ -11055,7 +12406,7 @@
         <w:br/>
         <w:t>IMPLEMENTASI</w:t>
       </w:r>
-      <w:bookmarkEnd w:id="27"/>
+      <w:bookmarkEnd w:id="31"/>
     </w:p>
     <w:p>
       <w:pPr>
@@ -11112,11 +12463,16 @@
       <w:pPr>
         <w:pStyle w:val="Heading2"/>
       </w:pPr>
-      <w:bookmarkStart w:id="28" w:name="_Toc454782857"/>
+      <w:bookmarkStart w:id="32" w:name="_Toc454782857"/>
       <w:r>
         <w:t>Lingkungan Implementasi</w:t>
       </w:r>
-      <w:bookmarkEnd w:id="28"/>
+      <w:bookmarkEnd w:id="32"/>
+    </w:p>
+    <w:p>
+      <w:pPr>
+        <w:pStyle w:val="Heading2"/>
+      </w:pPr>
     </w:p>
     <w:p/>
     <w:p/>
@@ -11125,12 +12481,12 @@
         <w:suppressAutoHyphens w:val="0"/>
         <w:jc w:val="center"/>
         <w:sectPr>
-          <w:headerReference w:type="even" r:id="rId74"/>
-          <w:headerReference w:type="default" r:id="rId75"/>
-          <w:footerReference w:type="even" r:id="rId76"/>
-          <w:footerReference w:type="default" r:id="rId77"/>
-          <w:headerReference w:type="first" r:id="rId78"/>
-          <w:footerReference w:type="first" r:id="rId79"/>
+          <w:headerReference w:type="even" r:id="rId78"/>
+          <w:headerReference w:type="default" r:id="rId79"/>
+          <w:footerReference w:type="even" r:id="rId80"/>
+          <w:footerReference w:type="default" r:id="rId81"/>
+          <w:headerReference w:type="first" r:id="rId82"/>
+          <w:footerReference w:type="first" r:id="rId83"/>
           <w:pgSz w:w="8391" w:h="11906"/>
           <w:pgMar w:top="1418" w:right="1134" w:bottom="1418" w:left="1418" w:header="709" w:footer="709" w:gutter="0"/>
           <w:cols w:space="720"/>
@@ -11146,7 +12502,7 @@
       <w:pPr>
         <w:pStyle w:val="Heading1"/>
       </w:pPr>
-      <w:bookmarkStart w:id="29" w:name="_Toc454782863"/>
+      <w:bookmarkStart w:id="33" w:name="_Toc454782863"/>
       <w:r>
         <w:lastRenderedPageBreak/>
         <w:t>BAB V</w:t>
@@ -11155,7 +12511,7 @@
         <w:br/>
         <w:t>UJI COBA DAN EVALUASI</w:t>
       </w:r>
-      <w:bookmarkEnd w:id="29"/>
+      <w:bookmarkEnd w:id="33"/>
     </w:p>
     <w:p>
       <w:pPr>
@@ -11191,11 +12547,11 @@
       <w:pPr>
         <w:pStyle w:val="Heading2"/>
       </w:pPr>
-      <w:bookmarkStart w:id="30" w:name="_Toc454782864"/>
+      <w:bookmarkStart w:id="34" w:name="_Toc454782864"/>
       <w:r>
         <w:t>Lingkungan Uji Coba</w:t>
       </w:r>
-      <w:bookmarkEnd w:id="30"/>
+      <w:bookmarkEnd w:id="34"/>
     </w:p>
     <w:p>
       <w:pPr>
@@ -11203,7 +12559,7 @@
         <w:spacing w:after="200"/>
         <w:ind w:left="567" w:hanging="567"/>
       </w:pPr>
-      <w:bookmarkStart w:id="31" w:name="_Toc454782865"/>
+      <w:bookmarkStart w:id="35" w:name="_Toc454782865"/>
       <w:r>
         <w:rPr>
           <w:i/>
@@ -11213,28 +12569,28 @@
       <w:r>
         <w:t xml:space="preserve"> Uji Coba</w:t>
       </w:r>
-      <w:bookmarkEnd w:id="31"/>
+      <w:bookmarkEnd w:id="35"/>
     </w:p>
     <w:p>
       <w:pPr>
         <w:pStyle w:val="Heading2"/>
       </w:pPr>
-      <w:bookmarkStart w:id="32" w:name="_Toc454782866"/>
+      <w:bookmarkStart w:id="36" w:name="_Toc454782866"/>
       <w:r>
         <w:t>Skenario dan Evaluasi Pengujian</w:t>
       </w:r>
-      <w:bookmarkEnd w:id="32"/>
+      <w:bookmarkEnd w:id="36"/>
     </w:p>
     <w:p>
       <w:pPr>
         <w:pStyle w:val="Heading3"/>
         <w:spacing w:before="240" w:after="200"/>
       </w:pPr>
-      <w:bookmarkStart w:id="33" w:name="_Toc454782867"/>
+      <w:bookmarkStart w:id="37" w:name="_Toc454782867"/>
       <w:r>
         <w:t>Skenario Uji Coba 1</w:t>
       </w:r>
-      <w:bookmarkEnd w:id="33"/>
+      <w:bookmarkEnd w:id="37"/>
     </w:p>
     <w:p>
       <w:pPr>
@@ -11278,7 +12634,7 @@
           <w:i/>
         </w:rPr>
         <w:sectPr>
-          <w:headerReference w:type="default" r:id="rId80"/>
+          <w:headerReference w:type="default" r:id="rId84"/>
           <w:pgSz w:w="8391" w:h="11906"/>
           <w:pgMar w:top="1418" w:right="1134" w:bottom="1418" w:left="1418" w:header="709" w:footer="709" w:gutter="0"/>
           <w:cols w:space="720"/>
@@ -11291,7 +12647,7 @@
       <w:pPr>
         <w:pStyle w:val="Heading1"/>
       </w:pPr>
-      <w:bookmarkStart w:id="34" w:name="_Toc454782872"/>
+      <w:bookmarkStart w:id="38" w:name="_Toc454782872"/>
       <w:r>
         <w:lastRenderedPageBreak/>
         <w:t>BAB VI</w:t>
@@ -11300,7 +12656,7 @@
         <w:br/>
         <w:t>KESIMPULAN DAN SARAN</w:t>
       </w:r>
-      <w:bookmarkEnd w:id="34"/>
+      <w:bookmarkEnd w:id="38"/>
     </w:p>
     <w:p>
       <w:pPr>
@@ -11354,11 +12710,11 @@
       <w:pPr>
         <w:pStyle w:val="Heading2"/>
       </w:pPr>
-      <w:bookmarkStart w:id="35" w:name="_Toc454782873"/>
+      <w:bookmarkStart w:id="39" w:name="_Toc454782873"/>
       <w:r>
         <w:t>Kesimpulan</w:t>
       </w:r>
-      <w:bookmarkEnd w:id="35"/>
+      <w:bookmarkEnd w:id="39"/>
     </w:p>
     <w:p/>
     <w:p>
@@ -11367,11 +12723,11 @@
         <w:spacing w:before="240" w:after="200"/>
         <w:ind w:left="540" w:hanging="540"/>
       </w:pPr>
-      <w:bookmarkStart w:id="36" w:name="_Toc454782874"/>
+      <w:bookmarkStart w:id="40" w:name="_Toc454782874"/>
       <w:r>
         <w:t>Saran</w:t>
       </w:r>
-      <w:bookmarkEnd w:id="36"/>
+      <w:bookmarkEnd w:id="40"/>
     </w:p>
     <w:p/>
     <w:p/>
@@ -11391,7 +12747,7 @@
     <w:p/>
     <w:p/>
     <w:p/>
-    <w:bookmarkStart w:id="37" w:name="_Toc454782875" w:displacedByCustomXml="next"/>
+    <w:bookmarkStart w:id="41" w:name="_Toc454782875" w:displacedByCustomXml="next"/>
     <w:sdt>
       <w:sdtPr>
         <w:rPr>
@@ -11420,7 +12776,7 @@
           <w:r>
             <w:t>DAFTAR PUSTAKA</w:t>
           </w:r>
-          <w:bookmarkEnd w:id="37"/>
+          <w:bookmarkEnd w:id="41"/>
         </w:p>
         <w:sdt>
           <w:sdtPr>
@@ -12081,12 +13437,12 @@
     <w:p>
       <w:pPr>
         <w:sectPr>
-          <w:headerReference w:type="even" r:id="rId81"/>
-          <w:headerReference w:type="default" r:id="rId82"/>
-          <w:footerReference w:type="even" r:id="rId83"/>
-          <w:footerReference w:type="default" r:id="rId84"/>
-          <w:headerReference w:type="first" r:id="rId85"/>
-          <w:footerReference w:type="first" r:id="rId86"/>
+          <w:headerReference w:type="even" r:id="rId85"/>
+          <w:headerReference w:type="default" r:id="rId86"/>
+          <w:footerReference w:type="even" r:id="rId87"/>
+          <w:footerReference w:type="default" r:id="rId88"/>
+          <w:headerReference w:type="first" r:id="rId89"/>
+          <w:footerReference w:type="first" r:id="rId90"/>
           <w:pgSz w:w="8391" w:h="11906"/>
           <w:pgMar w:top="1418" w:right="1134" w:bottom="1418" w:left="1418" w:header="709" w:footer="709" w:gutter="0"/>
           <w:cols w:space="720"/>
@@ -12103,8 +13459,8 @@
           <w:sz w:val="24"/>
         </w:rPr>
       </w:pPr>
-      <w:bookmarkStart w:id="38" w:name="_Ref407054063"/>
-      <w:bookmarkStart w:id="39" w:name="_Ref406659248"/>
+      <w:bookmarkStart w:id="42" w:name="_Ref407054063"/>
+      <w:bookmarkStart w:id="43" w:name="_Ref406659248"/>
       <w:r>
         <w:rPr>
           <w:b/>
@@ -12113,8 +13469,8 @@
         <w:lastRenderedPageBreak/>
         <w:t>LAMPIRAN</w:t>
       </w:r>
-      <w:bookmarkEnd w:id="38"/>
-      <w:bookmarkEnd w:id="39"/>
+      <w:bookmarkEnd w:id="42"/>
+      <w:bookmarkEnd w:id="43"/>
       <w:r>
         <w:rPr>
           <w:b/>
@@ -12131,11 +13487,11 @@
           <w:numId w:val="0"/>
         </w:numPr>
       </w:pPr>
-      <w:bookmarkStart w:id="40" w:name="_Toc454782876"/>
+      <w:bookmarkStart w:id="44" w:name="_Toc454782876"/>
       <w:r>
         <w:t>KODE SUMBER</w:t>
       </w:r>
-      <w:bookmarkEnd w:id="40"/>
+      <w:bookmarkEnd w:id="44"/>
     </w:p>
     <w:p/>
     <w:p/>
@@ -12155,12 +13511,12 @@
           <w:tab w:val="left" w:pos="1515"/>
         </w:tabs>
         <w:sectPr>
-          <w:headerReference w:type="even" r:id="rId87"/>
-          <w:headerReference w:type="default" r:id="rId88"/>
-          <w:footerReference w:type="even" r:id="rId89"/>
-          <w:footerReference w:type="default" r:id="rId90"/>
-          <w:headerReference w:type="first" r:id="rId91"/>
-          <w:footerReference w:type="first" r:id="rId92"/>
+          <w:headerReference w:type="even" r:id="rId91"/>
+          <w:headerReference w:type="default" r:id="rId92"/>
+          <w:footerReference w:type="even" r:id="rId93"/>
+          <w:footerReference w:type="default" r:id="rId94"/>
+          <w:headerReference w:type="first" r:id="rId95"/>
+          <w:footerReference w:type="first" r:id="rId96"/>
           <w:pgSz w:w="11906" w:h="8391" w:orient="landscape"/>
           <w:pgMar w:top="1134" w:right="1411" w:bottom="1138" w:left="851" w:header="720" w:footer="720" w:gutter="0"/>
           <w:cols w:space="720"/>
@@ -12200,8 +13556,8 @@
           <w:tab w:val="left" w:pos="1515"/>
         </w:tabs>
         <w:sectPr>
-          <w:headerReference w:type="first" r:id="rId93"/>
-          <w:footerReference w:type="first" r:id="rId94"/>
+          <w:headerReference w:type="first" r:id="rId97"/>
+          <w:footerReference w:type="first" r:id="rId98"/>
           <w:pgSz w:w="8391" w:h="11906"/>
           <w:pgMar w:top="1411" w:right="1138" w:bottom="851" w:left="1134" w:header="720" w:footer="720" w:gutter="0"/>
           <w:cols w:space="720"/>
@@ -12218,16 +13574,16 @@
           <w:numId w:val="0"/>
         </w:numPr>
       </w:pPr>
-      <w:bookmarkStart w:id="41" w:name="_Toc454782877"/>
+      <w:bookmarkStart w:id="45" w:name="_Toc454782877"/>
       <w:r>
         <w:lastRenderedPageBreak/>
         <w:t>BIODATA PENULIS</w:t>
       </w:r>
-      <w:bookmarkEnd w:id="41"/>
+      <w:bookmarkEnd w:id="45"/>
     </w:p>
     <w:sectPr>
-      <w:headerReference w:type="first" r:id="rId95"/>
-      <w:footerReference w:type="first" r:id="rId96"/>
+      <w:headerReference w:type="first" r:id="rId99"/>
+      <w:footerReference w:type="first" r:id="rId100"/>
       <w:pgSz w:w="8391" w:h="11906"/>
       <w:pgMar w:top="1411" w:right="1138" w:bottom="1411" w:left="1699" w:header="720" w:footer="720" w:gutter="0"/>
       <w:cols w:space="720"/>
@@ -13160,7 +14516,7 @@
           <w:rPr>
             <w:noProof/>
           </w:rPr>
-          <w:t>18</w:t>
+          <w:t>24</w:t>
         </w:r>
         <w:r>
           <w:rPr>
@@ -13283,7 +14639,7 @@
           <w:rPr>
             <w:noProof/>
           </w:rPr>
-          <w:t>21</w:t>
+          <w:t>27</w:t>
         </w:r>
         <w:r>
           <w:rPr>
@@ -13352,7 +14708,7 @@
           <w:rPr>
             <w:noProof/>
           </w:rPr>
-          <w:t>23</w:t>
+          <w:t>29</w:t>
         </w:r>
         <w:r>
           <w:rPr>
@@ -14007,7 +15363,7 @@
           <w:rPr>
             <w:noProof/>
           </w:rPr>
-          <w:t>12</w:t>
+          <w:t>14</w:t>
         </w:r>
         <w:r>
           <w:rPr>
@@ -14046,7 +15402,7 @@
       <w:rPr>
         <w:noProof/>
       </w:rPr>
-      <w:t>13</w:t>
+      <w:t>15</w:t>
     </w:r>
     <w:r>
       <w:rPr>
@@ -14097,7 +15453,7 @@
       <w:rPr>
         <w:noProof/>
       </w:rPr>
-      <w:t>16</w:t>
+      <w:t>20</w:t>
     </w:r>
     <w:r>
       <w:rPr>
@@ -14134,7 +15490,7 @@
       <w:rPr>
         <w:noProof/>
       </w:rPr>
-      <w:t>15</w:t>
+      <w:t>21</w:t>
     </w:r>
     <w:r>
       <w:rPr>
@@ -14181,7 +15537,7 @@
       <w:rPr>
         <w:noProof/>
       </w:rPr>
-      <w:t>17</w:t>
+      <w:t>23</w:t>
     </w:r>
     <w:r>
       <w:rPr>
@@ -14231,7 +15587,7 @@
           <w:rPr>
             <w:noProof/>
           </w:rPr>
-          <w:t>20</w:t>
+          <w:t>26</w:t>
         </w:r>
         <w:r>
           <w:rPr>
@@ -14284,7 +15640,7 @@
           <w:rPr>
             <w:noProof/>
           </w:rPr>
-          <w:t>19</w:t>
+          <w:t>25</w:t>
         </w:r>
         <w:r>
           <w:rPr>
@@ -14467,7 +15823,7 @@
           <w:rPr>
             <w:noProof/>
           </w:rPr>
-          <w:t>22</w:t>
+          <w:t>28</w:t>
         </w:r>
         <w:r>
           <w:rPr>
@@ -18645,6 +20001,24 @@
   </w:num>
   <w:num w:numId="29">
     <w:abstractNumId w:val="33"/>
+  </w:num>
+  <w:num w:numId="30">
+    <w:abstractNumId w:val="18"/>
+    <w:lvlOverride w:ilvl="0">
+      <w:startOverride w:val="3"/>
+    </w:lvlOverride>
+    <w:lvlOverride w:ilvl="1">
+      <w:startOverride w:val="1"/>
+    </w:lvlOverride>
+  </w:num>
+  <w:num w:numId="31">
+    <w:abstractNumId w:val="18"/>
+    <w:lvlOverride w:ilvl="0">
+      <w:startOverride w:val="3"/>
+    </w:lvlOverride>
+    <w:lvlOverride w:ilvl="1">
+      <w:startOverride w:val="1"/>
+    </w:lvlOverride>
   </w:num>
   <w:numIdMacAtCleanup w:val="26"/>
 </w:numbering>
@@ -19239,6 +20613,7 @@
   <w:style w:type="character" w:default="1" w:styleId="DefaultParagraphFont">
     <w:name w:val="Default Paragraph Font"/>
     <w:uiPriority w:val="1"/>
+    <w:semiHidden/>
     <w:unhideWhenUsed/>
   </w:style>
   <w:style w:type="table" w:default="1" w:styleId="TableNormal">
@@ -23373,6 +24748,40 @@
         </w:tcBorders>
       </w:tcPr>
     </w:tblStylePr>
+  </w:style>
+  <w:style w:type="paragraph" w:styleId="Title">
+    <w:name w:val="Title"/>
+    <w:basedOn w:val="Normal"/>
+    <w:next w:val="Normal"/>
+    <w:link w:val="TitleChar1"/>
+    <w:uiPriority w:val="10"/>
+    <w:qFormat/>
+    <w:rsid w:val="00D23D98"/>
+    <w:pPr>
+      <w:contextualSpacing/>
+    </w:pPr>
+    <w:rPr>
+      <w:rFonts w:asciiTheme="majorHAnsi" w:eastAsiaTheme="majorEastAsia" w:hAnsiTheme="majorHAnsi" w:cstheme="majorBidi"/>
+      <w:spacing w:val="-10"/>
+      <w:kern w:val="28"/>
+      <w:sz w:val="56"/>
+      <w:szCs w:val="56"/>
+    </w:rPr>
+  </w:style>
+  <w:style w:type="character" w:customStyle="1" w:styleId="TitleChar1">
+    <w:name w:val="Title Char1"/>
+    <w:basedOn w:val="DefaultParagraphFont"/>
+    <w:link w:val="Title"/>
+    <w:uiPriority w:val="10"/>
+    <w:rsid w:val="00D23D98"/>
+    <w:rPr>
+      <w:rFonts w:asciiTheme="majorHAnsi" w:eastAsiaTheme="majorEastAsia" w:hAnsiTheme="majorHAnsi" w:cstheme="majorBidi"/>
+      <w:spacing w:val="-10"/>
+      <w:kern w:val="28"/>
+      <w:sz w:val="56"/>
+      <w:szCs w:val="56"/>
+      <w:lang w:eastAsia="ja-JP"/>
+    </w:rPr>
   </w:style>
 </w:styles>
 </file>
@@ -23673,7 +25082,7 @@
     <b:Title>Comparison of Genomes using High-Performance Parallel Computing</b:Title>
     <b:Year>2003</b:Year>
     <b:ConferenceName>Proceedings of the 15th Symposium on Computer Architecture and High Performance Computing</b:ConferenceName>
-    <b:RefOrder>13</b:RefOrder>
+    <b:RefOrder>15</b:RefOrder>
   </b:Source>
   <b:Source>
     <b:Tag>Gee16</b:Tag>
@@ -23689,7 +25098,7 @@
     <b:MonthAccessed>May</b:MonthAccessed>
     <b:DayAccessed>11</b:DayAccessed>
     <b:URL>http://www.geeksforgeeks.org/printing-longest-common-subsequence/</b:URL>
-    <b:RefOrder>14</b:RefOrder>
+    <b:RefOrder>16</b:RefOrder>
   </b:Source>
   <b:Source>
     <b:Tag>NCB15</b:Tag>
@@ -23700,7 +25109,7 @@
     <b:MonthAccessed>June</b:MonthAccessed>
     <b:DayAccessed>21</b:DayAccessed>
     <b:URL>http://www.ncbi.nlm.nih.gov/</b:URL>
-    <b:RefOrder>15</b:RefOrder>
+    <b:RefOrder>17</b:RefOrder>
   </b:Source>
   <b:Source>
     <b:Tag>Alv03</b:Tag>
@@ -23732,7 +25141,7 @@
       </b:Author>
     </b:Author>
     <b:ConferenceName>International Conference on Computational Science and Applications 2003</b:ConferenceName>
-    <b:RefOrder>16</b:RefOrder>
+    <b:RefOrder>18</b:RefOrder>
   </b:Source>
   <b:Source>
     <b:Tag>Chr16</b:Tag>
@@ -23847,7 +25256,7 @@
     <b:MonthAccessed>11</b:MonthAccessed>
     <b:DayAccessed>20</b:DayAccessed>
     <b:URL>http://hortonworks.com/apache/hbase/</b:URL>
-    <b:RefOrder>7</b:RefOrder>
+    <b:RefOrder>8</b:RefOrder>
   </b:Source>
   <b:Source>
     <b:Tag>Sri15</b:Tag>
@@ -23872,7 +25281,7 @@
     <b:MonthAccessed>Maret</b:MonthAccessed>
     <b:DayAccessed>6</b:DayAccessed>
     <b:URL>https://blog.cloudera.com/blog/2015/05/apache-phoenix-joins-cloudera-labs/</b:URL>
-    <b:RefOrder>10</b:RefOrder>
+    <b:RefOrder>12</b:RefOrder>
   </b:Source>
   <b:Source>
     <b:Tag>HOR17</b:Tag>
@@ -23884,7 +25293,7 @@
     <b:MonthAccessed>April</b:MonthAccessed>
     <b:DayAccessed>6</b:DayAccessed>
     <b:URL>https://hortonworks.com/hadoop-tutorial/bi-apache-phoenix-odbc/</b:URL>
-    <b:RefOrder>8</b:RefOrder>
+    <b:RefOrder>10</b:RefOrder>
   </b:Source>
   <b:Source>
     <b:Tag>Apa17</b:Tag>
@@ -23901,7 +25310,7 @@
     <b:MonthAccessed>April</b:MonthAccessed>
     <b:DayAccessed>6</b:DayAccessed>
     <b:URL>https://phoenix.apache.org/who_is_using.html</b:URL>
-    <b:RefOrder>9</b:RefOrder>
+    <b:RefOrder>11</b:RefOrder>
   </b:Source>
   <b:Source>
     <b:Tag>Ora17</b:Tag>
@@ -23967,7 +25376,7 @@
     <b:MonthAccessed>April</b:MonthAccessed>
     <b:DayAccessed>14</b:DayAccessed>
     <b:URL>https://www.tutorialspoint.com/python/python_overview.htm</b:URL>
-    <b:RefOrder>11</b:RefOrder>
+    <b:RefOrder>13</b:RefOrder>
   </b:Source>
   <b:Source>
     <b:Tag>Pyt17</b:Tag>
@@ -23989,13 +25398,46 @@
     <b:MonthAccessed>April</b:MonthAccessed>
     <b:DayAccessed>14</b:DayAccessed>
     <b:URL>https://www.python.org/</b:URL>
-    <b:RefOrder>12</b:RefOrder>
+    <b:RefOrder>14</b:RefOrder>
+  </b:Source>
+  <b:Source>
+    <b:Tag>INT17</b:Tag>
+    <b:SourceType>InternetSite</b:SourceType>
+    <b:Guid>{9572664E-446D-40CF-B70D-1B3A9D1155C1}</b:Guid>
+    <b:Author>
+      <b:Author>
+        <b:NameList>
+          <b:Person>
+            <b:Last>INTELLIPAAT.COM</b:Last>
+          </b:Person>
+        </b:NameList>
+      </b:Author>
+    </b:Author>
+    <b:Title>INTELLIPAAT.COM</b:Title>
+    <b:Year>2017</b:Year>
+    <b:YearAccessed>2017</b:YearAccessed>
+    <b:MonthAccessed>04</b:MonthAccessed>
+    <b:DayAccessed>20</b:DayAccessed>
+    <b:URL>https://intellipaat.com/tutorial/hbase-tutorial/introduction/</b:URL>
+    <b:RefOrder>7</b:RefOrder>
+  </b:Source>
+  <b:Source>
+    <b:Tag>Gur17</b:Tag>
+    <b:SourceType>InternetSite</b:SourceType>
+    <b:Guid>{1F11CBD5-BCA9-40B8-BD81-8A4D911BD519}</b:Guid>
+    <b:Title>Guru99 </b:Title>
+    <b:Year>2017</b:Year>
+    <b:YearAccessed>2017</b:YearAccessed>
+    <b:MonthAccessed>March </b:MonthAccessed>
+    <b:DayAccessed>03</b:DayAccessed>
+    <b:URL>http://www.guru99.com/hbase-architecture-data-flow-usecases.html</b:URL>
+    <b:RefOrder>9</b:RefOrder>
   </b:Source>
 </b:Sources>
 </file>
 
 <file path=customXml/itemProps1.xml><?xml version="1.0" encoding="utf-8"?>
-<ds:datastoreItem xmlns:ds="http://schemas.openxmlformats.org/officeDocument/2006/customXml" ds:itemID="{8041BEB2-E415-41A7-A9EA-650137846917}">
+<ds:datastoreItem xmlns:ds="http://schemas.openxmlformats.org/officeDocument/2006/customXml" ds:itemID="{410ABF4A-F905-40A8-8401-33452A474EB5}">
   <ds:schemaRefs>
     <ds:schemaRef ds:uri="http://schemas.openxmlformats.org/officeDocument/2006/bibliography"/>
   </ds:schemaRefs>

</xml_diff>